<commit_message>
added latest mfp manuscript and reply letter
</commit_message>
<xml_diff>
--- a/paper/mfp/cover_revision_121413_JL_AM.docx
+++ b/paper/mfp/cover_revision_121413_JL_AM.docx
@@ -118,15 +118,7 @@
       </w:pPr>
       <w:r>
         <w:rPr/>
-        <w:t>Thank your for organizing the second round of review of our manuscript BH12397, “Thermal Conductivity Accumulation in Amorphous Materials.” We are please</w:t>
-      </w:r>
-      <w:r>
-        <w:rPr/>
-        <w:t>d</w:t>
-      </w:r>
-      <w:r>
-        <w:rPr/>
-        <w:t xml:space="preserve"> that the First Referee appreciates our efforts to revise the manuscript. Our replies to the First Referee’s additional minor comments are included below. O</w:t>
+        <w:t>Thank your for organizing the second round of review of our manuscript BH12397, “Thermal Conductivity Accumulation in Amorphous Materials.” We are pleased that the First Referee appreciates our efforts to revise the manuscript. Our replies to the First Referee’s additional minor comments are included below. O</w:t>
       </w:r>
       <w:bookmarkStart w:id="0" w:name="_GoBack"/>
       <w:bookmarkEnd w:id="0"/>
@@ -142,7 +134,7 @@
       </w:r>
       <w:r>
         <w:rPr/>
-        <w:t>. As we tried to carefully explain to both referees in the original rebuttal, we have good reason for the long reference list. Notably, the study of two materials with extensive independent literature and our use of many different and complementary calculation techniques. We have done our best to further reduce the reference list and believe that all current references are necessary and justified.</w:t>
+        <w:t>. As we tried to carefully explain to both referees in the original rebuttal, we have good reason for the long reference list. Notably, the study of two materials with extensive independent literature and our use of many different and complementary calculation techniques. We have done our best to reduce the reference list and believe that all current references are necessary and justified.</w:t>
       </w:r>
     </w:p>
     <w:p>
@@ -199,11 +191,7 @@
         <w:pStyle w:val="style34"/>
       </w:pPr>
       <w:r>
-        <w:rPr>
-          <w:rFonts w:ascii="Calibri" w:hAnsi="Calibri"/>
-          <w:sz w:val="22"/>
-          <w:szCs w:val="22"/>
-        </w:rPr>
+        <w:rPr/>
       </w:r>
     </w:p>
     <w:p>
@@ -232,7 +220,7 @@
         <w:rPr/>
         <w:drawing>
           <wp:inline distB="0" distL="0" distR="0" distT="0">
-            <wp:extent cx="1743075" cy="314325"/>
+            <wp:extent cx="1499870" cy="185420"/>
             <wp:effectExtent b="0" l="0" r="0" t="0"/>
             <wp:docPr descr="" id="1" name="Picture"/>
             <wp:cNvGraphicFramePr>
@@ -257,7 +245,7 @@
                   <pic:spPr bwMode="auto">
                     <a:xfrm>
                       <a:off x="0" y="0"/>
-                      <a:ext cx="1743075" cy="314325"/>
+                      <a:ext cx="1499870" cy="185420"/>
                     </a:xfrm>
                     <a:prstGeom prst="rect">
                       <a:avLst/>
@@ -329,9 +317,7 @@
         <w:pStyle w:val="style34"/>
       </w:pPr>
       <w:r>
-        <w:rPr>
-          <w:rFonts w:ascii="Calibri" w:hAnsi="Calibri"/>
-        </w:rPr>
+        <w:rPr/>
       </w:r>
     </w:p>
     <w:p>
@@ -355,10 +341,7 @@
         <w:contextualSpacing w:val="false"/>
       </w:pPr>
       <w:r>
-        <w:rPr>
-          <w:sz w:val="20"/>
-          <w:szCs w:val="20"/>
-        </w:rPr>
+        <w:rPr/>
       </w:r>
     </w:p>
     <w:p>
@@ -650,15 +633,7 @@
         <w:pStyle w:val="style0"/>
       </w:pPr>
       <w:r>
-        <w:rPr>
-          <w:rFonts w:cs="Calibri" w:eastAsia="WenQuanYi Micro Hei"/>
-          <w:b/>
-          <w:bCs/>
-          <w:color w:val="00000A"/>
-          <w:sz w:val="28"/>
-          <w:szCs w:val="28"/>
-          <w:lang w:eastAsia="en-US"/>
-        </w:rPr>
+        <w:rPr/>
       </w:r>
     </w:p>
     <w:p>
@@ -743,9 +718,7 @@
         <w:pStyle w:val="style34"/>
       </w:pPr>
       <w:r>
-        <w:rPr>
-          <w:rFonts w:ascii="Calibri" w:hAnsi="Calibri"/>
-        </w:rPr>
+        <w:rPr/>
       </w:r>
     </w:p>
     <w:p>
@@ -800,9 +773,7 @@
         <w:pStyle w:val="style34"/>
       </w:pPr>
       <w:r>
-        <w:rPr>
-          <w:rFonts w:ascii="Calibri" w:hAnsi="Calibri"/>
-        </w:rPr>
+        <w:rPr/>
       </w:r>
     </w:p>
     <w:p>
@@ -823,9 +794,7 @@
         <w:pStyle w:val="style34"/>
       </w:pPr>
       <w:r>
-        <w:rPr>
-          <w:rFonts w:ascii="Calibri" w:hAnsi="Calibri"/>
-        </w:rPr>
+        <w:rPr/>
       </w:r>
     </w:p>
     <w:p>
@@ -848,9 +817,7 @@
         <w:pStyle w:val="style34"/>
       </w:pPr>
       <w:r>
-        <w:rPr>
-          <w:rFonts w:ascii="Calibri" w:hAnsi="Calibri"/>
-        </w:rPr>
+        <w:rPr/>
       </w:r>
     </w:p>
     <w:p>
@@ -871,9 +838,7 @@
         <w:pStyle w:val="style34"/>
       </w:pPr>
       <w:r>
-        <w:rPr>
-          <w:rFonts w:ascii="Calibri" w:hAnsi="Calibri"/>
-        </w:rPr>
+        <w:rPr/>
       </w:r>
     </w:p>
     <w:p>
@@ -896,13 +861,7 @@
         <w:pStyle w:val="style34"/>
       </w:pPr>
       <w:r>
-        <w:rPr>
-          <w:rFonts w:ascii="Calibri" w:hAnsi="Calibri"/>
-          <w:i/>
-          <w:iCs/>
-          <w:sz w:val="22"/>
-          <w:szCs w:val="22"/>
-        </w:rPr>
+        <w:rPr/>
       </w:r>
     </w:p>
     <w:p>
@@ -971,9 +930,7 @@
         <w:pStyle w:val="style34"/>
       </w:pPr>
       <w:r>
-        <w:rPr>
-          <w:rFonts w:ascii="Calibri" w:hAnsi="Calibri"/>
-        </w:rPr>
+        <w:rPr/>
       </w:r>
     </w:p>
     <w:p>
@@ -1033,9 +990,7 @@
         <w:pStyle w:val="style34"/>
       </w:pPr>
       <w:r>
-        <w:rPr>
-          <w:rFonts w:ascii="Calibri" w:hAnsi="Calibri"/>
-        </w:rPr>
+        <w:rPr/>
       </w:r>
     </w:p>
     <w:p>
@@ -1054,19 +1009,15 @@
         <w:pStyle w:val="style34"/>
       </w:pPr>
       <w:r>
-        <w:rPr>
-          <w:rFonts w:ascii="Calibri" w:hAnsi="Calibri"/>
-        </w:rPr>
-      </w:r>
-    </w:p>
-    <w:p>
-      <w:pPr>
-        <w:pStyle w:val="style34"/>
-      </w:pPr>
-      <w:r>
-        <w:rPr>
-          <w:rFonts w:ascii="Calibri" w:hAnsi="Calibri"/>
-        </w:rPr>
+        <w:rPr/>
+      </w:r>
+    </w:p>
+    <w:p>
+      <w:pPr>
+        <w:pStyle w:val="style34"/>
+      </w:pPr>
+      <w:r>
+        <w:rPr/>
       </w:r>
     </w:p>
     <w:p>
@@ -1121,9 +1072,7 @@
         <w:pStyle w:val="style34"/>
       </w:pPr>
       <w:r>
-        <w:rPr>
-          <w:rFonts w:ascii="Calibri" w:hAnsi="Calibri"/>
-        </w:rPr>
+        <w:rPr/>
       </w:r>
     </w:p>
     <w:p>
@@ -1142,9 +1091,7 @@
         <w:pStyle w:val="style34"/>
       </w:pPr>
       <w:r>
-        <w:rPr>
-          <w:rFonts w:ascii="Calibri" w:hAnsi="Calibri"/>
-        </w:rPr>
+        <w:rPr/>
       </w:r>
     </w:p>
     <w:p>
@@ -1167,36 +1114,26 @@
         <w:pStyle w:val="style34"/>
       </w:pPr>
       <w:r>
-        <w:rPr>
-          <w:rFonts w:ascii="Calibri" w:hAnsi="Calibri"/>
-        </w:rPr>
-      </w:r>
-    </w:p>
-    <w:p>
-      <w:pPr>
-        <w:pStyle w:val="style34"/>
-      </w:pPr>
-      <w:r>
-        <w:rPr>
-          <w:rFonts w:ascii="Calibri" w:hAnsi="Calibri"/>
-        </w:rPr>
-        <w:t xml:space="preserve">These are all references to previous publications that use the structure factor to measure or predict effective dispersion in amorphous materials. We believe these References are important to clarify recently published works (Refs. 9, 79, 87-90) that predict the mode group velocities using questionable theoretical techniques. Each of these references is also used elsewhere in the manuscript. </w:t>
-      </w:r>
-      <w:r>
-        <w:rPr>
-          <w:rFonts w:ascii="Calibri" w:hAnsi="Calibri"/>
-        </w:rPr>
-        <w:t xml:space="preserve">We have reduced the number of References in this section from 17 to 9. </w:t>
-      </w:r>
-    </w:p>
-    <w:p>
-      <w:pPr>
-        <w:pStyle w:val="style34"/>
-      </w:pPr>
-      <w:r>
-        <w:rPr>
-          <w:rFonts w:ascii="Calibri" w:hAnsi="Calibri"/>
-        </w:rPr>
+        <w:rPr/>
+      </w:r>
+    </w:p>
+    <w:p>
+      <w:pPr>
+        <w:pStyle w:val="style34"/>
+      </w:pPr>
+      <w:r>
+        <w:rPr>
+          <w:rFonts w:ascii="Calibri" w:hAnsi="Calibri"/>
+        </w:rPr>
+        <w:t xml:space="preserve">These are all references to previous publications that use the structure factor to measure or predict effective dispersion in amorphous materials. We believe these References are important to clarify recently published works (Refs. 9, 79, 87-90) that predict the mode group velocities using questionable theoretical techniques. Each of these references is also used elsewhere in the manuscript. We have reduced the number of References in this section from 17 to 9. </w:t>
+      </w:r>
+    </w:p>
+    <w:p>
+      <w:pPr>
+        <w:pStyle w:val="style34"/>
+      </w:pPr>
+      <w:r>
+        <w:rPr/>
       </w:r>
     </w:p>
     <w:p>
@@ -1219,9 +1156,7 @@
         <w:pStyle w:val="style34"/>
       </w:pPr>
       <w:r>
-        <w:rPr>
-          <w:rFonts w:ascii="Calibri" w:hAnsi="Calibri"/>
-        </w:rPr>
+        <w:rPr/>
       </w:r>
     </w:p>
     <w:p>
@@ -1240,9 +1175,7 @@
         <w:pStyle w:val="style34"/>
       </w:pPr>
       <w:r>
-        <w:rPr>
-          <w:rFonts w:ascii="Calibri" w:hAnsi="Calibri"/>
-        </w:rPr>
+        <w:rPr/>
       </w:r>
     </w:p>
     <w:p>
@@ -1265,9 +1198,7 @@
         <w:pStyle w:val="style34"/>
       </w:pPr>
       <w:r>
-        <w:rPr>
-          <w:rFonts w:ascii="Calibri" w:hAnsi="Calibri"/>
-        </w:rPr>
+        <w:rPr/>
       </w:r>
     </w:p>
     <w:p>
@@ -1286,9 +1217,7 @@
         <w:pStyle w:val="style34"/>
       </w:pPr>
       <w:r>
-        <w:rPr>
-          <w:rFonts w:ascii="Calibri" w:hAnsi="Calibri"/>
-        </w:rPr>
+        <w:rPr/>
       </w:r>
     </w:p>
     <w:p>
@@ -1391,9 +1320,7 @@
         <w:pStyle w:val="style34"/>
       </w:pPr>
       <w:r>
-        <w:rPr>
-          <w:rFonts w:ascii="Calibri" w:hAnsi="Calibri"/>
-        </w:rPr>
+        <w:rPr/>
       </w:r>
     </w:p>
     <w:p>
@@ -1412,9 +1339,7 @@
         <w:pStyle w:val="style34"/>
       </w:pPr>
       <w:r>
-        <w:rPr>
-          <w:rFonts w:ascii="Calibri" w:hAnsi="Calibri"/>
-        </w:rPr>
+        <w:rPr/>
       </w:r>
     </w:p>
     <w:p>
@@ -1453,13 +1378,7 @@
         <w:pStyle w:val="style34"/>
       </w:pPr>
       <w:r>
-        <w:rPr>
-          <w:rFonts w:ascii="Calibri" w:hAnsi="Calibri"/>
-          <w:i/>
-          <w:iCs/>
-          <w:sz w:val="22"/>
-          <w:szCs w:val="22"/>
-        </w:rPr>
+        <w:rPr/>
       </w:r>
     </w:p>
     <w:p>
@@ -1472,33 +1391,27 @@
         </w:rPr>
         <w:t xml:space="preserve">Temperature is not indicated in Eq. (8) because we perform all our calculations at a temperature of 300 K. The temperature effect is incorporated naturally into the B coefficient. </w:t>
       </w:r>
-    </w:p>
-    <w:p>
-      <w:pPr>
-        <w:pStyle w:val="style34"/>
-      </w:pPr>
-      <w:r>
-        <w:rPr>
-          <w:rFonts w:ascii="Calibri" w:hAnsi="Calibri"/>
-          <w:i/>
-          <w:iCs/>
-          <w:sz w:val="22"/>
-          <w:szCs w:val="22"/>
-        </w:rPr>
-      </w:r>
-    </w:p>
-    <w:p>
-      <w:pPr>
-        <w:pStyle w:val="style34"/>
-      </w:pPr>
-      <w:r>
-        <w:rPr>
-          <w:rFonts w:ascii="Calibri" w:hAnsi="Calibri"/>
-          <w:i/>
-          <w:iCs/>
-          <w:sz w:val="22"/>
-          <w:szCs w:val="22"/>
-        </w:rPr>
+      <w:r>
+        <w:rPr>
+          <w:rFonts w:ascii="Calibri" w:hAnsi="Calibri"/>
+        </w:rPr>
+        <w:t>A comment has been added below what is now Eq. (6).</w:t>
+      </w:r>
+    </w:p>
+    <w:p>
+      <w:pPr>
+        <w:pStyle w:val="style34"/>
+      </w:pPr>
+      <w:r>
+        <w:rPr/>
+      </w:r>
+    </w:p>
+    <w:p>
+      <w:pPr>
+        <w:pStyle w:val="style34"/>
+      </w:pPr>
+      <w:r>
+        <w:rPr/>
       </w:r>
     </w:p>
     <w:p>
@@ -1579,9 +1492,7 @@
         <w:pStyle w:val="style34"/>
       </w:pPr>
       <w:r>
-        <w:rPr>
-          <w:rFonts w:ascii="Calibri" w:hAnsi="Calibri"/>
-        </w:rPr>
+        <w:rPr/>
       </w:r>
     </w:p>
     <w:p>
@@ -1600,9 +1511,7 @@
         <w:pStyle w:val="style34"/>
       </w:pPr>
       <w:r>
-        <w:rPr>
-          <w:rFonts w:ascii="Calibri" w:hAnsi="Calibri"/>
-        </w:rPr>
+        <w:rPr/>
       </w:r>
     </w:p>
     <w:p>
@@ -1627,9 +1536,7 @@
         <w:pStyle w:val="style34"/>
       </w:pPr>
       <w:r>
-        <w:rPr>
-          <w:rFonts w:ascii="Calibri" w:hAnsi="Calibri"/>
-        </w:rPr>
+        <w:rPr/>
       </w:r>
     </w:p>
     <w:p>
@@ -1650,7 +1557,7 @@
       <w:pgNumType w:fmt="decimal"/>
       <w:formProt w:val="false"/>
       <w:textDirection w:val="lrTb"/>
-      <w:docGrid w:charSpace="69632" w:linePitch="560" w:type="default"/>
+      <w:docGrid w:charSpace="73728" w:linePitch="580" w:type="default"/>
     </w:sectPr>
   </w:body>
 </w:document>

</xml_diff>